<commit_message>
Arquivo de texto chamado Unity comandos.
</commit_message>
<xml_diff>
--- a/Unity comandos.docx
+++ b/Unity comandos.docx
@@ -99,6 +99,49 @@
             <w:pPr>
               <w:jc w:val="center"/>
             </w:pPr>
+            <w:r>
+              <w:rPr>
+                <w:noProof/>
+                <w:lang w:eastAsia="pt-BR"/>
+              </w:rPr>
+              <w:drawing>
+                <wp:inline distT="0" distB="0" distL="0" distR="0" wp14:anchorId="1BC00D90" wp14:editId="57660AB2">
+                  <wp:extent cx="1195718" cy="560020"/>
+                  <wp:effectExtent l="0" t="0" r="4445" b="0"/>
+                  <wp:docPr id="2" name="Imagem 2">
+                    <a:hlinkClick xmlns:a="http://schemas.openxmlformats.org/drawingml/2006/main" r:id="rId6"/>
+                  </wp:docPr>
+                  <wp:cNvGraphicFramePr>
+                    <a:graphicFrameLocks xmlns:a="http://schemas.openxmlformats.org/drawingml/2006/main" noChangeAspect="1"/>
+                  </wp:cNvGraphicFramePr>
+                  <a:graphic xmlns:a="http://schemas.openxmlformats.org/drawingml/2006/main">
+                    <a:graphicData uri="http://schemas.openxmlformats.org/drawingml/2006/picture">
+                      <pic:pic xmlns:pic="http://schemas.openxmlformats.org/drawingml/2006/picture">
+                        <pic:nvPicPr>
+                          <pic:cNvPr id="1" name=""/>
+                          <pic:cNvPicPr/>
+                        </pic:nvPicPr>
+                        <pic:blipFill>
+                          <a:blip r:embed="rId7"/>
+                          <a:stretch>
+                            <a:fillRect/>
+                          </a:stretch>
+                        </pic:blipFill>
+                        <pic:spPr>
+                          <a:xfrm>
+                            <a:off x="0" y="0"/>
+                            <a:ext cx="1200681" cy="562344"/>
+                          </a:xfrm>
+                          <a:prstGeom prst="rect">
+                            <a:avLst/>
+                          </a:prstGeom>
+                        </pic:spPr>
+                      </pic:pic>
+                    </a:graphicData>
+                  </a:graphic>
+                </wp:inline>
+              </w:drawing>
+            </w:r>
           </w:p>
         </w:tc>
         <w:tc>
@@ -110,6 +153,49 @@
             <w:pPr>
               <w:jc w:val="center"/>
             </w:pPr>
+            <w:r>
+              <w:rPr>
+                <w:noProof/>
+                <w:lang w:eastAsia="pt-BR"/>
+              </w:rPr>
+              <w:drawing>
+                <wp:inline distT="0" distB="0" distL="0" distR="0" wp14:anchorId="64BD8DDF" wp14:editId="259A997B">
+                  <wp:extent cx="828675" cy="285750"/>
+                  <wp:effectExtent l="0" t="0" r="0" b="0"/>
+                  <wp:docPr id="3" name="Imagem 3">
+                    <a:hlinkClick xmlns:a="http://schemas.openxmlformats.org/drawingml/2006/main" r:id="rId8"/>
+                  </wp:docPr>
+                  <wp:cNvGraphicFramePr>
+                    <a:graphicFrameLocks xmlns:a="http://schemas.openxmlformats.org/drawingml/2006/main" noChangeAspect="1"/>
+                  </wp:cNvGraphicFramePr>
+                  <a:graphic xmlns:a="http://schemas.openxmlformats.org/drawingml/2006/main">
+                    <a:graphicData uri="http://schemas.openxmlformats.org/drawingml/2006/picture">
+                      <pic:pic xmlns:pic="http://schemas.openxmlformats.org/drawingml/2006/picture">
+                        <pic:nvPicPr>
+                          <pic:cNvPr id="1" name=""/>
+                          <pic:cNvPicPr/>
+                        </pic:nvPicPr>
+                        <pic:blipFill>
+                          <a:blip r:embed="rId9"/>
+                          <a:stretch>
+                            <a:fillRect/>
+                          </a:stretch>
+                        </pic:blipFill>
+                        <pic:spPr>
+                          <a:xfrm>
+                            <a:off x="0" y="0"/>
+                            <a:ext cx="828675" cy="285750"/>
+                          </a:xfrm>
+                          <a:prstGeom prst="rect">
+                            <a:avLst/>
+                          </a:prstGeom>
+                        </pic:spPr>
+                      </pic:pic>
+                    </a:graphicData>
+                  </a:graphic>
+                </wp:inline>
+              </w:drawing>
+            </w:r>
           </w:p>
         </w:tc>
         <w:tc>
@@ -120,11 +206,59 @@
           <w:p>
             <w:pPr>
               <w:jc w:val="center"/>
+              <w:rPr>
+                <w:u w:val="single"/>
+              </w:rPr>
             </w:pPr>
+            <w:r>
+              <w:rPr>
+                <w:noProof/>
+                <w:u w:val="single"/>
+                <w:lang w:eastAsia="pt-BR"/>
+              </w:rPr>
+              <w:drawing>
+                <wp:inline distT="0" distB="0" distL="0" distR="0" wp14:anchorId="48A785B0" wp14:editId="64824312">
+                  <wp:extent cx="828675" cy="285750"/>
+                  <wp:effectExtent l="0" t="0" r="9525" b="0"/>
+                  <wp:docPr id="4" name="Imagem 4">
+                    <a:hlinkClick xmlns:a="http://schemas.openxmlformats.org/drawingml/2006/main" r:id="rId10"/>
+                  </wp:docPr>
+                  <wp:cNvGraphicFramePr>
+                    <a:graphicFrameLocks xmlns:a="http://schemas.openxmlformats.org/drawingml/2006/main" noChangeAspect="1"/>
+                  </wp:cNvGraphicFramePr>
+                  <a:graphic xmlns:a="http://schemas.openxmlformats.org/drawingml/2006/main">
+                    <a:graphicData uri="http://schemas.openxmlformats.org/drawingml/2006/picture">
+                      <pic:pic xmlns:pic="http://schemas.openxmlformats.org/drawingml/2006/picture">
+                        <pic:nvPicPr>
+                          <pic:cNvPr id="1" name=""/>
+                          <pic:cNvPicPr/>
+                        </pic:nvPicPr>
+                        <pic:blipFill>
+                          <a:blip r:embed="rId9"/>
+                          <a:stretch>
+                            <a:fillRect/>
+                          </a:stretch>
+                        </pic:blipFill>
+                        <pic:spPr>
+                          <a:xfrm>
+                            <a:off x="0" y="0"/>
+                            <a:ext cx="828675" cy="285750"/>
+                          </a:xfrm>
+                          <a:prstGeom prst="rect">
+                            <a:avLst/>
+                          </a:prstGeom>
+                        </pic:spPr>
+                      </pic:pic>
+                    </a:graphicData>
+                  </a:graphic>
+                </wp:inline>
+              </w:drawing>
+            </w:r>
           </w:p>
         </w:tc>
       </w:tr>
     </w:tbl>
+    <w:p/>
     <w:p>
       <w:bookmarkStart w:id="0" w:name="_GoBack"/>
       <w:bookmarkEnd w:id="0"/>

</xml_diff>

<commit_message>
Criando clips animados finalizado.
</commit_message>
<xml_diff>
--- a/Unity comandos.docx
+++ b/Unity comandos.docx
@@ -1,6 +1,6 @@
 
 <file path=word/document.xml><?xml version="1.0" encoding="utf-8"?>
-<w:document xmlns:wpc="http://schemas.microsoft.com/office/word/2010/wordprocessingCanvas" xmlns:cx="http://schemas.microsoft.com/office/drawing/2014/chartex" xmlns:mc="http://schemas.openxmlformats.org/markup-compatibility/2006" xmlns:o="urn:schemas-microsoft-com:office:office" xmlns:r="http://schemas.openxmlformats.org/officeDocument/2006/relationships" xmlns:m="http://schemas.openxmlformats.org/officeDocument/2006/math" xmlns:v="urn:schemas-microsoft-com:vml" xmlns:wp14="http://schemas.microsoft.com/office/word/2010/wordprocessingDrawing" xmlns:wp="http://schemas.openxmlformats.org/drawingml/2006/wordprocessingDrawing" xmlns:w10="urn:schemas-microsoft-com:office:word" xmlns:w="http://schemas.openxmlformats.org/wordprocessingml/2006/main" xmlns:w14="http://schemas.microsoft.com/office/word/2010/wordml" xmlns:w15="http://schemas.microsoft.com/office/word/2012/wordml" xmlns:w16se="http://schemas.microsoft.com/office/word/2015/wordml/symex" xmlns:wpg="http://schemas.microsoft.com/office/word/2010/wordprocessingGroup" xmlns:wpi="http://schemas.microsoft.com/office/word/2010/wordprocessingInk" xmlns:wne="http://schemas.microsoft.com/office/word/2006/wordml" xmlns:wps="http://schemas.microsoft.com/office/word/2010/wordprocessingShape" mc:Ignorable="w14 w15 w16se wp14">
+<w:document xmlns:wpc="http://schemas.microsoft.com/office/word/2010/wordprocessingCanvas" xmlns:cx="http://schemas.microsoft.com/office/drawing/2014/chartex" xmlns:cx1="http://schemas.microsoft.com/office/drawing/2015/9/8/chartex" xmlns:cx2="http://schemas.microsoft.com/office/drawing/2015/10/21/chartex" xmlns:cx3="http://schemas.microsoft.com/office/drawing/2016/5/9/chartex" xmlns:cx4="http://schemas.microsoft.com/office/drawing/2016/5/10/chartex" xmlns:cx5="http://schemas.microsoft.com/office/drawing/2016/5/11/chartex" xmlns:cx6="http://schemas.microsoft.com/office/drawing/2016/5/12/chartex" xmlns:cx7="http://schemas.microsoft.com/office/drawing/2016/5/13/chartex" xmlns:cx8="http://schemas.microsoft.com/office/drawing/2016/5/14/chartex" xmlns:mc="http://schemas.openxmlformats.org/markup-compatibility/2006" xmlns:aink="http://schemas.microsoft.com/office/drawing/2016/ink" xmlns:am3d="http://schemas.microsoft.com/office/drawing/2017/model3d" xmlns:o="urn:schemas-microsoft-com:office:office" xmlns:r="http://schemas.openxmlformats.org/officeDocument/2006/relationships" xmlns:m="http://schemas.openxmlformats.org/officeDocument/2006/math" xmlns:v="urn:schemas-microsoft-com:vml" xmlns:wp14="http://schemas.microsoft.com/office/word/2010/wordprocessingDrawing" xmlns:wp="http://schemas.openxmlformats.org/drawingml/2006/wordprocessingDrawing" xmlns:w10="urn:schemas-microsoft-com:office:word" xmlns:w="http://schemas.openxmlformats.org/wordprocessingml/2006/main" xmlns:w14="http://schemas.microsoft.com/office/word/2010/wordml" xmlns:w15="http://schemas.microsoft.com/office/word/2012/wordml" xmlns:w16cid="http://schemas.microsoft.com/office/word/2016/wordml/cid" xmlns:w16se="http://schemas.microsoft.com/office/word/2015/wordml/symex" xmlns:wpg="http://schemas.microsoft.com/office/word/2010/wordprocessingGroup" xmlns:wpi="http://schemas.microsoft.com/office/word/2010/wordprocessingInk" xmlns:wne="http://schemas.microsoft.com/office/word/2006/wordml" xmlns:wps="http://schemas.microsoft.com/office/word/2010/wordprocessingShape" mc:Ignorable="w14 w15 w16se w16cid wp14">
   <w:body>
     <w:p>
       <w:pPr>
@@ -259,9 +259,213 @@
       </w:tr>
     </w:tbl>
     <w:p/>
+    <w:p/>
     <w:p>
+      <w:pPr>
+        <w:pStyle w:val="NormalWeb"/>
+        <w:shd w:val="clear" w:color="auto" w:fill="FFFFFF"/>
+        <w:spacing w:before="0" w:beforeAutospacing="0" w:after="158" w:afterAutospacing="0"/>
+        <w:rPr>
+          <w:rStyle w:val="Forte"/>
+          <w:rFonts w:ascii="Open Sans" w:hAnsi="Open Sans" w:cs="Open Sans"/>
+          <w:color w:val="29303B"/>
+          <w:sz w:val="20"/>
+          <w:szCs w:val="20"/>
+          <w:lang w:val="en-US"/>
+        </w:rPr>
+      </w:pPr>
+    </w:p>
+    <w:p>
+      <w:pPr>
+        <w:pStyle w:val="NormalWeb"/>
+        <w:shd w:val="clear" w:color="auto" w:fill="FFFFFF"/>
+        <w:spacing w:before="0" w:beforeAutospacing="0" w:after="158" w:afterAutospacing="0"/>
+        <w:rPr>
+          <w:rFonts w:ascii="Open Sans" w:hAnsi="Open Sans" w:cs="Open Sans"/>
+          <w:color w:val="29303B"/>
+          <w:sz w:val="20"/>
+          <w:szCs w:val="20"/>
+        </w:rPr>
+      </w:pPr>
       <w:bookmarkStart w:id="0" w:name="_GoBack"/>
       <w:bookmarkEnd w:id="0"/>
+      <w:r>
+        <w:rPr>
+          <w:rFonts w:ascii="Open Sans" w:hAnsi="Open Sans" w:cs="Open Sans"/>
+          <w:color w:val="29303B"/>
+          <w:sz w:val="20"/>
+          <w:szCs w:val="20"/>
+        </w:rPr>
+        <w:t>Só para adiantar coloque no </w:t>
+      </w:r>
+      <w:proofErr w:type="gramStart"/>
+      <w:r>
+        <w:rPr>
+          <w:rStyle w:val="Forte"/>
+          <w:rFonts w:ascii="Open Sans" w:hAnsi="Open Sans" w:cs="Open Sans"/>
+          <w:color w:val="29303B"/>
+          <w:sz w:val="20"/>
+          <w:szCs w:val="20"/>
+        </w:rPr>
+        <w:t>Start(</w:t>
+      </w:r>
+      <w:proofErr w:type="gramEnd"/>
+      <w:r>
+        <w:rPr>
+          <w:rStyle w:val="Forte"/>
+          <w:rFonts w:ascii="Open Sans" w:hAnsi="Open Sans" w:cs="Open Sans"/>
+          <w:color w:val="29303B"/>
+          <w:sz w:val="20"/>
+          <w:szCs w:val="20"/>
+        </w:rPr>
+        <w:t>)</w:t>
+      </w:r>
+      <w:r>
+        <w:rPr>
+          <w:rFonts w:ascii="Open Sans" w:hAnsi="Open Sans" w:cs="Open Sans"/>
+          <w:color w:val="29303B"/>
+          <w:sz w:val="20"/>
+          <w:szCs w:val="20"/>
+        </w:rPr>
+        <w:t> do seu script estas duas linhas aqui:</w:t>
+      </w:r>
+    </w:p>
+    <w:p>
+      <w:pPr>
+        <w:pStyle w:val="NormalWeb"/>
+        <w:shd w:val="clear" w:color="auto" w:fill="FFFFFF"/>
+        <w:spacing w:before="0" w:beforeAutospacing="0" w:after="158" w:afterAutospacing="0"/>
+        <w:rPr>
+          <w:rFonts w:ascii="Open Sans" w:hAnsi="Open Sans" w:cs="Open Sans"/>
+          <w:color w:val="29303B"/>
+          <w:sz w:val="20"/>
+          <w:szCs w:val="20"/>
+        </w:rPr>
+      </w:pPr>
+      <w:proofErr w:type="spellStart"/>
+      <w:r>
+        <w:rPr>
+          <w:rStyle w:val="Forte"/>
+          <w:rFonts w:ascii="Open Sans" w:hAnsi="Open Sans" w:cs="Open Sans"/>
+          <w:color w:val="29303B"/>
+          <w:sz w:val="20"/>
+          <w:szCs w:val="20"/>
+        </w:rPr>
+        <w:t>QualitySettings.vSyncCount</w:t>
+      </w:r>
+      <w:proofErr w:type="spellEnd"/>
+      <w:r>
+        <w:rPr>
+          <w:rStyle w:val="Forte"/>
+          <w:rFonts w:ascii="Open Sans" w:hAnsi="Open Sans" w:cs="Open Sans"/>
+          <w:color w:val="29303B"/>
+          <w:sz w:val="20"/>
+          <w:szCs w:val="20"/>
+        </w:rPr>
+        <w:t xml:space="preserve"> = </w:t>
+      </w:r>
+      <w:proofErr w:type="gramStart"/>
+      <w:r>
+        <w:rPr>
+          <w:rStyle w:val="Forte"/>
+          <w:rFonts w:ascii="Open Sans" w:hAnsi="Open Sans" w:cs="Open Sans"/>
+          <w:color w:val="29303B"/>
+          <w:sz w:val="20"/>
+          <w:szCs w:val="20"/>
+        </w:rPr>
+        <w:t>0; </w:t>
+      </w:r>
+      <w:r>
+        <w:rPr>
+          <w:rFonts w:ascii="Open Sans" w:hAnsi="Open Sans" w:cs="Open Sans"/>
+          <w:color w:val="29303B"/>
+          <w:sz w:val="20"/>
+          <w:szCs w:val="20"/>
+        </w:rPr>
+        <w:t xml:space="preserve">  </w:t>
+      </w:r>
+      <w:proofErr w:type="gramEnd"/>
+      <w:r>
+        <w:rPr>
+          <w:rFonts w:ascii="Open Sans" w:hAnsi="Open Sans" w:cs="Open Sans"/>
+          <w:color w:val="29303B"/>
+          <w:sz w:val="20"/>
+          <w:szCs w:val="20"/>
+        </w:rPr>
+        <w:t>  // Desliga o sincronismo</w:t>
+      </w:r>
+    </w:p>
+    <w:p>
+      <w:pPr>
+        <w:pStyle w:val="NormalWeb"/>
+        <w:shd w:val="clear" w:color="auto" w:fill="FFFFFF"/>
+        <w:spacing w:before="0" w:beforeAutospacing="0" w:after="158" w:afterAutospacing="0"/>
+        <w:rPr>
+          <w:rFonts w:ascii="Open Sans" w:hAnsi="Open Sans" w:cs="Open Sans"/>
+          <w:color w:val="29303B"/>
+          <w:sz w:val="20"/>
+          <w:szCs w:val="20"/>
+        </w:rPr>
+      </w:pPr>
+      <w:proofErr w:type="spellStart"/>
+      <w:r>
+        <w:rPr>
+          <w:rStyle w:val="Forte"/>
+          <w:rFonts w:ascii="Open Sans" w:hAnsi="Open Sans" w:cs="Open Sans"/>
+          <w:color w:val="29303B"/>
+          <w:sz w:val="20"/>
+          <w:szCs w:val="20"/>
+        </w:rPr>
+        <w:t>Application.targetFrameRate</w:t>
+      </w:r>
+      <w:proofErr w:type="spellEnd"/>
+      <w:r>
+        <w:rPr>
+          <w:rStyle w:val="Forte"/>
+          <w:rFonts w:ascii="Open Sans" w:hAnsi="Open Sans" w:cs="Open Sans"/>
+          <w:color w:val="29303B"/>
+          <w:sz w:val="20"/>
+          <w:szCs w:val="20"/>
+        </w:rPr>
+        <w:t xml:space="preserve"> = </w:t>
+      </w:r>
+      <w:proofErr w:type="gramStart"/>
+      <w:r>
+        <w:rPr>
+          <w:rStyle w:val="Forte"/>
+          <w:rFonts w:ascii="Open Sans" w:hAnsi="Open Sans" w:cs="Open Sans"/>
+          <w:color w:val="29303B"/>
+          <w:sz w:val="20"/>
+          <w:szCs w:val="20"/>
+        </w:rPr>
+        <w:t>30;</w:t>
+      </w:r>
+      <w:r>
+        <w:rPr>
+          <w:rFonts w:ascii="Open Sans" w:hAnsi="Open Sans" w:cs="Open Sans"/>
+          <w:color w:val="29303B"/>
+          <w:sz w:val="20"/>
+          <w:szCs w:val="20"/>
+        </w:rPr>
+        <w:t>  /</w:t>
+      </w:r>
+      <w:proofErr w:type="gramEnd"/>
+      <w:r>
+        <w:rPr>
+          <w:rFonts w:ascii="Open Sans" w:hAnsi="Open Sans" w:cs="Open Sans"/>
+          <w:color w:val="29303B"/>
+          <w:sz w:val="20"/>
+          <w:szCs w:val="20"/>
+        </w:rPr>
+        <w:t>/ Quantidade máxima de FPS do jogo</w:t>
+      </w:r>
+    </w:p>
+    <w:p>
+      <w:pPr>
+        <w:pStyle w:val="NormalWeb"/>
+        <w:shd w:val="clear" w:color="auto" w:fill="FFFFFF"/>
+        <w:spacing w:before="0" w:beforeAutospacing="0" w:after="158" w:afterAutospacing="0"/>
+      </w:pPr>
     </w:p>
     <w:sectPr>
       <w:pgSz w:w="11906" w:h="16838"/>
@@ -274,7 +478,7 @@
 </file>
 
 <file path=word/styles.xml><?xml version="1.0" encoding="utf-8"?>
-<w:styles xmlns:mc="http://schemas.openxmlformats.org/markup-compatibility/2006" xmlns:r="http://schemas.openxmlformats.org/officeDocument/2006/relationships" xmlns:w="http://schemas.openxmlformats.org/wordprocessingml/2006/main" xmlns:w14="http://schemas.microsoft.com/office/word/2010/wordml" xmlns:w15="http://schemas.microsoft.com/office/word/2012/wordml" xmlns:w16se="http://schemas.microsoft.com/office/word/2015/wordml/symex" mc:Ignorable="w14 w15 w16se">
+<w:styles xmlns:mc="http://schemas.openxmlformats.org/markup-compatibility/2006" xmlns:r="http://schemas.openxmlformats.org/officeDocument/2006/relationships" xmlns:w="http://schemas.openxmlformats.org/wordprocessingml/2006/main" xmlns:w14="http://schemas.microsoft.com/office/word/2010/wordml" xmlns:w15="http://schemas.microsoft.com/office/word/2012/wordml" xmlns:w16cid="http://schemas.microsoft.com/office/word/2016/wordml/cid" xmlns:w16se="http://schemas.microsoft.com/office/word/2015/wordml/symex" mc:Ignorable="w14 w15 w16se w16cid">
   <w:docDefaults>
     <w:rPrDefault>
       <w:rPr>
@@ -290,7 +494,7 @@
       </w:pPr>
     </w:pPrDefault>
   </w:docDefaults>
-  <w:latentStyles w:defLockedState="0" w:defUIPriority="99" w:defSemiHidden="0" w:defUnhideWhenUsed="0" w:defQFormat="0" w:count="371">
+  <w:latentStyles w:defLockedState="0" w:defUIPriority="99" w:defSemiHidden="0" w:defUnhideWhenUsed="0" w:defQFormat="0" w:count="375">
     <w:lsdException w:name="Normal" w:uiPriority="0" w:qFormat="1"/>
     <w:lsdException w:name="heading 1" w:uiPriority="9" w:qFormat="1"/>
     <w:lsdException w:name="heading 2" w:semiHidden="1" w:uiPriority="9" w:unhideWhenUsed="1" w:qFormat="1"/>
@@ -396,7 +600,6 @@
     <w:lsdException w:name="HTML Sample" w:semiHidden="1" w:unhideWhenUsed="1"/>
     <w:lsdException w:name="HTML Typewriter" w:semiHidden="1" w:unhideWhenUsed="1"/>
     <w:lsdException w:name="HTML Variable" w:semiHidden="1" w:unhideWhenUsed="1"/>
-    <w:lsdException w:name="Normal Table" w:semiHidden="1" w:unhideWhenUsed="1"/>
     <w:lsdException w:name="annotation subject" w:semiHidden="1" w:unhideWhenUsed="1"/>
     <w:lsdException w:name="No List" w:semiHidden="1" w:unhideWhenUsed="1"/>
     <w:lsdException w:name="Outline List 1" w:semiHidden="1" w:unhideWhenUsed="1"/>
@@ -440,10 +643,8 @@
     <w:lsdException w:name="Table Elegant" w:semiHidden="1" w:unhideWhenUsed="1"/>
     <w:lsdException w:name="Table Professional" w:semiHidden="1" w:unhideWhenUsed="1"/>
     <w:lsdException w:name="Table Subtle 1" w:semiHidden="1" w:unhideWhenUsed="1"/>
-    <w:lsdException w:name="Table Subtle 2" w:semiHidden="1" w:unhideWhenUsed="1"/>
     <w:lsdException w:name="Table Web 1" w:semiHidden="1" w:unhideWhenUsed="1"/>
     <w:lsdException w:name="Table Web 2" w:semiHidden="1" w:unhideWhenUsed="1"/>
-    <w:lsdException w:name="Table Web 3" w:semiHidden="1" w:unhideWhenUsed="1"/>
     <w:lsdException w:name="Balloon Text" w:semiHidden="1" w:unhideWhenUsed="1"/>
     <w:lsdException w:name="Table Grid" w:uiPriority="39"/>
     <w:lsdException w:name="Table Theme" w:semiHidden="1" w:unhideWhenUsed="1"/>
@@ -662,6 +863,10 @@
     <w:lsdException w:name="List Table 5 Dark Accent 6" w:uiPriority="50"/>
     <w:lsdException w:name="List Table 6 Colorful Accent 6" w:uiPriority="51"/>
     <w:lsdException w:name="List Table 7 Colorful Accent 6" w:uiPriority="52"/>
+    <w:lsdException w:name="Mention" w:semiHidden="1" w:unhideWhenUsed="1"/>
+    <w:lsdException w:name="Smart Hyperlink" w:semiHidden="1" w:unhideWhenUsed="1"/>
+    <w:lsdException w:name="Hashtag" w:semiHidden="1" w:unhideWhenUsed="1"/>
+    <w:lsdException w:name="Unresolved Mention" w:semiHidden="1" w:unhideWhenUsed="1"/>
   </w:latentStyles>
   <w:style w:type="paragraph" w:default="1" w:styleId="Normal">
     <w:name w:val="Normal"/>
@@ -785,6 +990,32 @@
         <w:insideV w:val="single" w:sz="4" w:space="0" w:color="auto"/>
       </w:tblBorders>
     </w:tblPr>
+  </w:style>
+  <w:style w:type="paragraph" w:styleId="NormalWeb">
+    <w:name w:val="Normal (Web)"/>
+    <w:basedOn w:val="Normal"/>
+    <w:uiPriority w:val="99"/>
+    <w:unhideWhenUsed/>
+    <w:rsid w:val="006E43CE"/>
+    <w:pPr>
+      <w:spacing w:before="100" w:beforeAutospacing="1" w:after="100" w:afterAutospacing="1"/>
+    </w:pPr>
+    <w:rPr>
+      <w:rFonts w:ascii="Times New Roman" w:eastAsia="Times New Roman" w:hAnsi="Times New Roman" w:cs="Times New Roman"/>
+      <w:szCs w:val="24"/>
+      <w:lang w:eastAsia="pt-BR"/>
+    </w:rPr>
+  </w:style>
+  <w:style w:type="character" w:styleId="Forte">
+    <w:name w:val="Strong"/>
+    <w:basedOn w:val="Fontepargpadro"/>
+    <w:uiPriority w:val="22"/>
+    <w:qFormat/>
+    <w:rsid w:val="006E43CE"/>
+    <w:rPr>
+      <w:b/>
+      <w:bCs/>
+    </w:rPr>
   </w:style>
 </w:styles>
 </file>

</xml_diff>